<commit_message>
[Lab 5] Fixed bugs
</commit_message>
<xml_diff>
--- a/lab5/doc/Lab5.docx
+++ b/lab5/doc/Lab5.docx
@@ -829,7 +829,6 @@
             <w:rStyle w:val="a4"/>
             <w:rFonts w:ascii="Times New Roman" w:hAnsi="Times New Roman"/>
             <w:noProof/>
-            <w:lang w:val="en-US"/>
           </w:rPr>
           <w:t xml:space="preserve"> </w:t>
         </w:r>
@@ -913,7 +912,6 @@
         <w:rPr>
           <w:rStyle w:val="a4"/>
           <w:noProof/>
-          <w:lang w:val="en-US"/>
         </w:rPr>
       </w:pPr>
       <w:hyperlink r:id="rId9" w:anchor="_Toc420187374" w:history="1">
@@ -1059,23 +1057,7 @@
             <w:rFonts w:ascii="Times New Roman" w:hAnsi="Times New Roman"/>
             <w:noProof/>
           </w:rPr>
-          <w:t>6</w:t>
-        </w:r>
-        <w:r>
-          <w:rPr>
-            <w:rStyle w:val="a4"/>
-            <w:rFonts w:ascii="Times New Roman" w:hAnsi="Times New Roman"/>
-            <w:noProof/>
-          </w:rPr>
-          <w:t xml:space="preserve">. </w:t>
-        </w:r>
-        <w:r>
-          <w:rPr>
-            <w:rStyle w:val="a4"/>
-            <w:rFonts w:ascii="Times New Roman" w:hAnsi="Times New Roman"/>
-            <w:noProof/>
-          </w:rPr>
-          <w:t>Формат данных, предоставляющийся на вход сети</w:t>
+          <w:t>6. Формат данных, предоставляющийся на вход сети</w:t>
         </w:r>
         <w:r>
           <w:rPr>
@@ -1113,23 +1095,7 @@
             <w:rFonts w:ascii="Times New Roman" w:hAnsi="Times New Roman"/>
             <w:noProof/>
           </w:rPr>
-          <w:t>7</w:t>
-        </w:r>
-        <w:r>
-          <w:rPr>
-            <w:rStyle w:val="a4"/>
-            <w:rFonts w:ascii="Times New Roman" w:hAnsi="Times New Roman"/>
-            <w:noProof/>
-          </w:rPr>
-          <w:t xml:space="preserve">. </w:t>
-        </w:r>
-        <w:r>
-          <w:rPr>
-            <w:rStyle w:val="a4"/>
-            <w:rFonts w:ascii="Times New Roman" w:hAnsi="Times New Roman"/>
-            <w:noProof/>
-          </w:rPr>
-          <w:t>Описание экспериментов и конфигурации</w:t>
+          <w:t>7. Описание экспериментов и конфигурации</w:t>
         </w:r>
         <w:r>
           <w:rPr>
@@ -1157,7 +1123,6 @@
         <w:rPr>
           <w:rStyle w:val="a4"/>
           <w:noProof/>
-          <w:lang w:val="en-US"/>
         </w:rPr>
       </w:pPr>
       <w:hyperlink r:id="rId14" w:anchor="_Toc420187375" w:history="1">
@@ -1219,7 +1184,6 @@
         <w:rPr>
           <w:rStyle w:val="a4"/>
           <w:noProof/>
-          <w:lang w:val="en-US"/>
         </w:rPr>
       </w:pPr>
       <w:hyperlink r:id="rId15" w:anchor="_Toc420187375" w:history="1">
@@ -1267,7 +1231,7 @@
     <w:p>
       <w:pPr>
         <w:rPr>
-          <w:lang w:val="en-US" w:eastAsia="en-US"/>
+          <w:lang w:eastAsia="en-US"/>
         </w:rPr>
       </w:pPr>
     </w:p>
@@ -2059,249 +2023,155 @@
         </w:rPr>
         <w:t xml:space="preserve">: </w:t>
       </w:r>
-      <w:r>
-        <w:fldChar w:fldCharType="begin"/>
-      </w:r>
-      <w:r>
-        <w:instrText xml:space="preserve"> </w:instrText>
-      </w:r>
-      <w:r>
-        <w:rPr>
-          <w:lang w:val="en-US"/>
-        </w:rPr>
-        <w:instrText>HYPERLINK</w:instrText>
-      </w:r>
-      <w:r>
-        <w:instrText xml:space="preserve"> "</w:instrText>
-      </w:r>
-      <w:r>
-        <w:rPr>
-          <w:lang w:val="en-US"/>
-        </w:rPr>
-        <w:instrText>https</w:instrText>
-      </w:r>
-      <w:r>
-        <w:instrText>://</w:instrText>
-      </w:r>
-      <w:r>
-        <w:rPr>
-          <w:lang w:val="en-US"/>
-        </w:rPr>
-        <w:instrText>www</w:instrText>
-      </w:r>
-      <w:r>
-        <w:instrText>.</w:instrText>
-      </w:r>
-      <w:r>
-        <w:rPr>
-          <w:lang w:val="en-US"/>
-        </w:rPr>
-        <w:instrText>kaggle</w:instrText>
-      </w:r>
-      <w:r>
-        <w:instrText>.</w:instrText>
-      </w:r>
-      <w:r>
-        <w:rPr>
-          <w:lang w:val="en-US"/>
-        </w:rPr>
-        <w:instrText>com</w:instrText>
-      </w:r>
-      <w:r>
-        <w:instrText>/</w:instrText>
-      </w:r>
-      <w:r>
-        <w:rPr>
-          <w:lang w:val="en-US"/>
-        </w:rPr>
-        <w:instrText>puneet</w:instrText>
-      </w:r>
-      <w:r>
-        <w:instrText>6060/</w:instrText>
-      </w:r>
-      <w:r>
-        <w:rPr>
-          <w:lang w:val="en-US"/>
-        </w:rPr>
-        <w:instrText>intel</w:instrText>
-      </w:r>
-      <w:r>
-        <w:instrText>-</w:instrText>
-      </w:r>
-      <w:r>
-        <w:rPr>
-          <w:lang w:val="en-US"/>
-        </w:rPr>
-        <w:instrText>image</w:instrText>
-      </w:r>
-      <w:r>
-        <w:instrText>-</w:instrText>
-      </w:r>
-      <w:r>
-        <w:rPr>
-          <w:lang w:val="en-US"/>
-        </w:rPr>
-        <w:instrText>classification</w:instrText>
-      </w:r>
-      <w:r>
-        <w:instrText xml:space="preserve">" </w:instrText>
-      </w:r>
-      <w:r>
-        <w:fldChar w:fldCharType="separate"/>
-      </w:r>
-      <w:r>
-        <w:rPr>
-          <w:rStyle w:val="a4"/>
-          <w:sz w:val="28"/>
-          <w:szCs w:val="28"/>
-          <w:shd w:val="clear" w:color="auto" w:fill="FFFFFF"/>
-          <w:lang w:val="en-US"/>
-        </w:rPr>
-        <w:t>https</w:t>
-      </w:r>
-      <w:r>
-        <w:rPr>
-          <w:rStyle w:val="a4"/>
-          <w:sz w:val="28"/>
-          <w:szCs w:val="28"/>
-          <w:shd w:val="clear" w:color="auto" w:fill="FFFFFF"/>
-        </w:rPr>
-        <w:t>://</w:t>
-      </w:r>
-      <w:r>
-        <w:rPr>
-          <w:rStyle w:val="a4"/>
-          <w:sz w:val="28"/>
-          <w:szCs w:val="28"/>
-          <w:shd w:val="clear" w:color="auto" w:fill="FFFFFF"/>
-          <w:lang w:val="en-US"/>
-        </w:rPr>
-        <w:t>www</w:t>
-      </w:r>
-      <w:r>
-        <w:rPr>
-          <w:rStyle w:val="a4"/>
-          <w:sz w:val="28"/>
-          <w:szCs w:val="28"/>
-          <w:shd w:val="clear" w:color="auto" w:fill="FFFFFF"/>
-        </w:rPr>
-        <w:t>.</w:t>
-      </w:r>
-      <w:r>
-        <w:rPr>
-          <w:rStyle w:val="a4"/>
-          <w:sz w:val="28"/>
-          <w:szCs w:val="28"/>
-          <w:shd w:val="clear" w:color="auto" w:fill="FFFFFF"/>
-          <w:lang w:val="en-US"/>
-        </w:rPr>
-        <w:t>kaggle</w:t>
-      </w:r>
-      <w:r>
-        <w:rPr>
-          <w:rStyle w:val="a4"/>
-          <w:sz w:val="28"/>
-          <w:szCs w:val="28"/>
-          <w:shd w:val="clear" w:color="auto" w:fill="FFFFFF"/>
-        </w:rPr>
-        <w:t>.</w:t>
-      </w:r>
-      <w:r>
-        <w:rPr>
-          <w:rStyle w:val="a4"/>
-          <w:sz w:val="28"/>
-          <w:szCs w:val="28"/>
-          <w:shd w:val="clear" w:color="auto" w:fill="FFFFFF"/>
-          <w:lang w:val="en-US"/>
-        </w:rPr>
-        <w:t>com</w:t>
-      </w:r>
-      <w:r>
-        <w:rPr>
-          <w:rStyle w:val="a4"/>
-          <w:sz w:val="28"/>
-          <w:szCs w:val="28"/>
-          <w:shd w:val="clear" w:color="auto" w:fill="FFFFFF"/>
-        </w:rPr>
-        <w:t>/</w:t>
-      </w:r>
-      <w:r>
-        <w:rPr>
-          <w:rStyle w:val="a4"/>
-          <w:sz w:val="28"/>
-          <w:szCs w:val="28"/>
-          <w:shd w:val="clear" w:color="auto" w:fill="FFFFFF"/>
-          <w:lang w:val="en-US"/>
-        </w:rPr>
-        <w:t>puneet</w:t>
-      </w:r>
-      <w:r>
-        <w:rPr>
-          <w:rStyle w:val="a4"/>
-          <w:sz w:val="28"/>
-          <w:szCs w:val="28"/>
-          <w:shd w:val="clear" w:color="auto" w:fill="FFFFFF"/>
-        </w:rPr>
-        <w:t>6060/</w:t>
-      </w:r>
-      <w:r>
-        <w:rPr>
-          <w:rStyle w:val="a4"/>
-          <w:sz w:val="28"/>
-          <w:szCs w:val="28"/>
-          <w:shd w:val="clear" w:color="auto" w:fill="FFFFFF"/>
-          <w:lang w:val="en-US"/>
-        </w:rPr>
-        <w:t>intel</w:t>
-      </w:r>
-      <w:r>
-        <w:rPr>
-          <w:rStyle w:val="a4"/>
-          <w:sz w:val="28"/>
-          <w:szCs w:val="28"/>
-          <w:shd w:val="clear" w:color="auto" w:fill="FFFFFF"/>
-        </w:rPr>
-        <w:t>-</w:t>
-      </w:r>
-      <w:r>
-        <w:rPr>
-          <w:rStyle w:val="a4"/>
-          <w:sz w:val="28"/>
-          <w:szCs w:val="28"/>
-          <w:shd w:val="clear" w:color="auto" w:fill="FFFFFF"/>
-          <w:lang w:val="en-US"/>
-        </w:rPr>
-        <w:t>image</w:t>
-      </w:r>
-      <w:r>
-        <w:rPr>
-          <w:rStyle w:val="a4"/>
-          <w:sz w:val="28"/>
-          <w:szCs w:val="28"/>
-          <w:shd w:val="clear" w:color="auto" w:fill="FFFFFF"/>
-        </w:rPr>
-        <w:t>-</w:t>
-      </w:r>
-      <w:r>
-        <w:rPr>
-          <w:rStyle w:val="a4"/>
-          <w:sz w:val="28"/>
-          <w:szCs w:val="28"/>
-          <w:shd w:val="clear" w:color="auto" w:fill="FFFFFF"/>
-          <w:lang w:val="en-US"/>
-        </w:rPr>
-        <w:t>classification</w:t>
-      </w:r>
-      <w:r>
-        <w:rPr>
-          <w:rStyle w:val="a4"/>
-          <w:sz w:val="28"/>
-          <w:szCs w:val="28"/>
-          <w:shd w:val="clear" w:color="auto" w:fill="FFFFFF"/>
-          <w:lang w:val="en-US"/>
-        </w:rPr>
-        <w:fldChar w:fldCharType="end"/>
-      </w:r>
+      <w:hyperlink r:id="rId16" w:history="1">
+        <w:r>
+          <w:rPr>
+            <w:rStyle w:val="a4"/>
+            <w:sz w:val="28"/>
+            <w:szCs w:val="28"/>
+            <w:shd w:val="clear" w:color="auto" w:fill="FFFFFF"/>
+            <w:lang w:val="en-US"/>
+          </w:rPr>
+          <w:t>https</w:t>
+        </w:r>
+        <w:r>
+          <w:rPr>
+            <w:rStyle w:val="a4"/>
+            <w:sz w:val="28"/>
+            <w:szCs w:val="28"/>
+            <w:shd w:val="clear" w:color="auto" w:fill="FFFFFF"/>
+          </w:rPr>
+          <w:t>://</w:t>
+        </w:r>
+        <w:r>
+          <w:rPr>
+            <w:rStyle w:val="a4"/>
+            <w:sz w:val="28"/>
+            <w:szCs w:val="28"/>
+            <w:shd w:val="clear" w:color="auto" w:fill="FFFFFF"/>
+            <w:lang w:val="en-US"/>
+          </w:rPr>
+          <w:t>www</w:t>
+        </w:r>
+        <w:r>
+          <w:rPr>
+            <w:rStyle w:val="a4"/>
+            <w:sz w:val="28"/>
+            <w:szCs w:val="28"/>
+            <w:shd w:val="clear" w:color="auto" w:fill="FFFFFF"/>
+          </w:rPr>
+          <w:t>.</w:t>
+        </w:r>
+        <w:proofErr w:type="spellStart"/>
+        <w:r>
+          <w:rPr>
+            <w:rStyle w:val="a4"/>
+            <w:sz w:val="28"/>
+            <w:szCs w:val="28"/>
+            <w:shd w:val="clear" w:color="auto" w:fill="FFFFFF"/>
+            <w:lang w:val="en-US"/>
+          </w:rPr>
+          <w:t>kaggle</w:t>
+        </w:r>
+        <w:proofErr w:type="spellEnd"/>
+        <w:r>
+          <w:rPr>
+            <w:rStyle w:val="a4"/>
+            <w:sz w:val="28"/>
+            <w:szCs w:val="28"/>
+            <w:shd w:val="clear" w:color="auto" w:fill="FFFFFF"/>
+          </w:rPr>
+          <w:t>.</w:t>
+        </w:r>
+        <w:r>
+          <w:rPr>
+            <w:rStyle w:val="a4"/>
+            <w:sz w:val="28"/>
+            <w:szCs w:val="28"/>
+            <w:shd w:val="clear" w:color="auto" w:fill="FFFFFF"/>
+            <w:lang w:val="en-US"/>
+          </w:rPr>
+          <w:t>com</w:t>
+        </w:r>
+        <w:r>
+          <w:rPr>
+            <w:rStyle w:val="a4"/>
+            <w:sz w:val="28"/>
+            <w:szCs w:val="28"/>
+            <w:shd w:val="clear" w:color="auto" w:fill="FFFFFF"/>
+          </w:rPr>
+          <w:t>/</w:t>
+        </w:r>
+        <w:proofErr w:type="spellStart"/>
+        <w:r>
+          <w:rPr>
+            <w:rStyle w:val="a4"/>
+            <w:sz w:val="28"/>
+            <w:szCs w:val="28"/>
+            <w:shd w:val="clear" w:color="auto" w:fill="FFFFFF"/>
+            <w:lang w:val="en-US"/>
+          </w:rPr>
+          <w:t>puneet</w:t>
+        </w:r>
+        <w:proofErr w:type="spellEnd"/>
+        <w:r>
+          <w:rPr>
+            <w:rStyle w:val="a4"/>
+            <w:sz w:val="28"/>
+            <w:szCs w:val="28"/>
+            <w:shd w:val="clear" w:color="auto" w:fill="FFFFFF"/>
+          </w:rPr>
+          <w:t>6060/</w:t>
+        </w:r>
+        <w:r>
+          <w:rPr>
+            <w:rStyle w:val="a4"/>
+            <w:sz w:val="28"/>
+            <w:szCs w:val="28"/>
+            <w:shd w:val="clear" w:color="auto" w:fill="FFFFFF"/>
+            <w:lang w:val="en-US"/>
+          </w:rPr>
+          <w:t>intel</w:t>
+        </w:r>
+        <w:r>
+          <w:rPr>
+            <w:rStyle w:val="a4"/>
+            <w:sz w:val="28"/>
+            <w:szCs w:val="28"/>
+            <w:shd w:val="clear" w:color="auto" w:fill="FFFFFF"/>
+          </w:rPr>
+          <w:t>-</w:t>
+        </w:r>
+        <w:r>
+          <w:rPr>
+            <w:rStyle w:val="a4"/>
+            <w:sz w:val="28"/>
+            <w:szCs w:val="28"/>
+            <w:shd w:val="clear" w:color="auto" w:fill="FFFFFF"/>
+            <w:lang w:val="en-US"/>
+          </w:rPr>
+          <w:t>image</w:t>
+        </w:r>
+        <w:r>
+          <w:rPr>
+            <w:rStyle w:val="a4"/>
+            <w:sz w:val="28"/>
+            <w:szCs w:val="28"/>
+            <w:shd w:val="clear" w:color="auto" w:fill="FFFFFF"/>
+          </w:rPr>
+          <w:t>-</w:t>
+        </w:r>
+        <w:r>
+          <w:rPr>
+            <w:rStyle w:val="a4"/>
+            <w:sz w:val="28"/>
+            <w:szCs w:val="28"/>
+            <w:shd w:val="clear" w:color="auto" w:fill="FFFFFF"/>
+            <w:lang w:val="en-US"/>
+          </w:rPr>
+          <w:t>classification</w:t>
+        </w:r>
+      </w:hyperlink>
       <w:r>
         <w:rPr>
           <w:color w:val="24292E"/>
@@ -2848,62 +2718,6 @@
                 <pic:pic xmlns:pic="http://schemas.openxmlformats.org/drawingml/2006/picture">
                   <pic:nvPicPr>
                     <pic:cNvPr id="0" name="Picture 3"/>
-                    <pic:cNvPicPr>
-                      <a:picLocks noChangeAspect="1" noChangeArrowheads="1"/>
-                    </pic:cNvPicPr>
-                  </pic:nvPicPr>
-                  <pic:blipFill>
-                    <a:blip r:embed="rId16">
-                      <a:extLst>
-                        <a:ext uri="{28A0092B-C50C-407E-A947-70E740481C1C}">
-                          <a14:useLocalDpi xmlns:a14="http://schemas.microsoft.com/office/drawing/2010/main" val="0"/>
-                        </a:ext>
-                      </a:extLst>
-                    </a:blip>
-                    <a:srcRect/>
-                    <a:stretch>
-                      <a:fillRect/>
-                    </a:stretch>
-                  </pic:blipFill>
-                  <pic:spPr bwMode="auto">
-                    <a:xfrm>
-                      <a:off x="0" y="0"/>
-                      <a:ext cx="1114425" cy="1114425"/>
-                    </a:xfrm>
-                    <a:prstGeom prst="rect">
-                      <a:avLst/>
-                    </a:prstGeom>
-                    <a:noFill/>
-                    <a:ln>
-                      <a:noFill/>
-                    </a:ln>
-                  </pic:spPr>
-                </pic:pic>
-              </a:graphicData>
-            </a:graphic>
-          </wp:inline>
-        </w:drawing>
-      </w:r>
-      <w:r>
-        <w:rPr>
-          <w:noProof/>
-          <w:sz w:val="16"/>
-          <w:szCs w:val="16"/>
-          <w:lang w:eastAsia="ru-RU"/>
-        </w:rPr>
-        <w:drawing>
-          <wp:inline distT="0" distB="0" distL="0" distR="0" wp14:anchorId="08ADB215" wp14:editId="0A95819C">
-            <wp:extent cx="1114425" cy="1114425"/>
-            <wp:effectExtent l="0" t="0" r="9525" b="9525"/>
-            <wp:docPr id="20" name="Рисунок 20"/>
-            <wp:cNvGraphicFramePr>
-              <a:graphicFrameLocks xmlns:a="http://schemas.openxmlformats.org/drawingml/2006/main" noChangeAspect="1"/>
-            </wp:cNvGraphicFramePr>
-            <a:graphic xmlns:a="http://schemas.openxmlformats.org/drawingml/2006/main">
-              <a:graphicData uri="http://schemas.openxmlformats.org/drawingml/2006/picture">
-                <pic:pic xmlns:pic="http://schemas.openxmlformats.org/drawingml/2006/picture">
-                  <pic:nvPicPr>
-                    <pic:cNvPr id="0" name="Picture 38"/>
                     <pic:cNvPicPr>
                       <a:picLocks noChangeAspect="1" noChangeArrowheads="1"/>
                     </pic:cNvPicPr>
@@ -2948,10 +2762,10 @@
           <w:lang w:eastAsia="ru-RU"/>
         </w:rPr>
         <w:drawing>
-          <wp:inline distT="0" distB="0" distL="0" distR="0" wp14:anchorId="2499F712" wp14:editId="41A82643">
-            <wp:extent cx="1123950" cy="1123950"/>
-            <wp:effectExtent l="0" t="0" r="0" b="0"/>
-            <wp:docPr id="23" name="Рисунок 23"/>
+          <wp:inline distT="0" distB="0" distL="0" distR="0" wp14:anchorId="08ADB215" wp14:editId="0A95819C">
+            <wp:extent cx="1114425" cy="1114425"/>
+            <wp:effectExtent l="0" t="0" r="9525" b="9525"/>
+            <wp:docPr id="20" name="Рисунок 20"/>
             <wp:cNvGraphicFramePr>
               <a:graphicFrameLocks xmlns:a="http://schemas.openxmlformats.org/drawingml/2006/main" noChangeAspect="1"/>
             </wp:cNvGraphicFramePr>
@@ -2959,7 +2773,7 @@
               <a:graphicData uri="http://schemas.openxmlformats.org/drawingml/2006/picture">
                 <pic:pic xmlns:pic="http://schemas.openxmlformats.org/drawingml/2006/picture">
                   <pic:nvPicPr>
-                    <pic:cNvPr id="0" name="Picture 44"/>
+                    <pic:cNvPr id="0" name="Picture 38"/>
                     <pic:cNvPicPr>
                       <a:picLocks noChangeAspect="1" noChangeArrowheads="1"/>
                     </pic:cNvPicPr>
@@ -2980,7 +2794,7 @@
                   <pic:spPr bwMode="auto">
                     <a:xfrm>
                       <a:off x="0" y="0"/>
-                      <a:ext cx="1123950" cy="1123950"/>
+                      <a:ext cx="1114425" cy="1114425"/>
                     </a:xfrm>
                     <a:prstGeom prst="rect">
                       <a:avLst/>
@@ -2998,21 +2812,16 @@
       </w:r>
       <w:r>
         <w:rPr>
+          <w:noProof/>
           <w:sz w:val="16"/>
           <w:szCs w:val="16"/>
-        </w:rPr>
-        <w:t xml:space="preserve"> </w:t>
-      </w:r>
-      <w:r>
-        <w:rPr>
-          <w:noProof/>
           <w:lang w:eastAsia="ru-RU"/>
         </w:rPr>
         <w:drawing>
-          <wp:inline distT="0" distB="0" distL="0" distR="0" wp14:anchorId="6AD09F12" wp14:editId="6073615C">
+          <wp:inline distT="0" distB="0" distL="0" distR="0" wp14:anchorId="2499F712" wp14:editId="41A82643">
             <wp:extent cx="1123950" cy="1123950"/>
             <wp:effectExtent l="0" t="0" r="0" b="0"/>
-            <wp:docPr id="30" name="Рисунок 30"/>
+            <wp:docPr id="23" name="Рисунок 23"/>
             <wp:cNvGraphicFramePr>
               <a:graphicFrameLocks xmlns:a="http://schemas.openxmlformats.org/drawingml/2006/main" noChangeAspect="1"/>
             </wp:cNvGraphicFramePr>
@@ -3020,7 +2829,7 @@
               <a:graphicData uri="http://schemas.openxmlformats.org/drawingml/2006/picture">
                 <pic:pic xmlns:pic="http://schemas.openxmlformats.org/drawingml/2006/picture">
                   <pic:nvPicPr>
-                    <pic:cNvPr id="0" name="Picture 59"/>
+                    <pic:cNvPr id="0" name="Picture 44"/>
                     <pic:cNvPicPr>
                       <a:picLocks noChangeAspect="1" noChangeArrowheads="1"/>
                     </pic:cNvPicPr>
@@ -3059,16 +2868,21 @@
       </w:r>
       <w:r>
         <w:rPr>
-          <w:noProof/>
           <w:sz w:val="16"/>
           <w:szCs w:val="16"/>
+        </w:rPr>
+        <w:t xml:space="preserve"> </w:t>
+      </w:r>
+      <w:r>
+        <w:rPr>
+          <w:noProof/>
           <w:lang w:eastAsia="ru-RU"/>
         </w:rPr>
         <w:drawing>
-          <wp:inline distT="0" distB="0" distL="0" distR="0" wp14:anchorId="456AEEF2" wp14:editId="325DA2AA">
+          <wp:inline distT="0" distB="0" distL="0" distR="0" wp14:anchorId="6AD09F12" wp14:editId="6073615C">
             <wp:extent cx="1123950" cy="1123950"/>
             <wp:effectExtent l="0" t="0" r="0" b="0"/>
-            <wp:docPr id="27" name="Рисунок 27"/>
+            <wp:docPr id="30" name="Рисунок 30"/>
             <wp:cNvGraphicFramePr>
               <a:graphicFrameLocks xmlns:a="http://schemas.openxmlformats.org/drawingml/2006/main" noChangeAspect="1"/>
             </wp:cNvGraphicFramePr>
@@ -3076,7 +2890,7 @@
               <a:graphicData uri="http://schemas.openxmlformats.org/drawingml/2006/picture">
                 <pic:pic xmlns:pic="http://schemas.openxmlformats.org/drawingml/2006/picture">
                   <pic:nvPicPr>
-                    <pic:cNvPr id="0" name="Picture 52"/>
+                    <pic:cNvPr id="0" name="Picture 59"/>
                     <pic:cNvPicPr>
                       <a:picLocks noChangeAspect="1" noChangeArrowheads="1"/>
                     </pic:cNvPicPr>
@@ -3121,6 +2935,62 @@
           <w:lang w:eastAsia="ru-RU"/>
         </w:rPr>
         <w:drawing>
+          <wp:inline distT="0" distB="0" distL="0" distR="0" wp14:anchorId="456AEEF2" wp14:editId="325DA2AA">
+            <wp:extent cx="1123950" cy="1123950"/>
+            <wp:effectExtent l="0" t="0" r="0" b="0"/>
+            <wp:docPr id="27" name="Рисунок 27"/>
+            <wp:cNvGraphicFramePr>
+              <a:graphicFrameLocks xmlns:a="http://schemas.openxmlformats.org/drawingml/2006/main" noChangeAspect="1"/>
+            </wp:cNvGraphicFramePr>
+            <a:graphic xmlns:a="http://schemas.openxmlformats.org/drawingml/2006/main">
+              <a:graphicData uri="http://schemas.openxmlformats.org/drawingml/2006/picture">
+                <pic:pic xmlns:pic="http://schemas.openxmlformats.org/drawingml/2006/picture">
+                  <pic:nvPicPr>
+                    <pic:cNvPr id="0" name="Picture 52"/>
+                    <pic:cNvPicPr>
+                      <a:picLocks noChangeAspect="1" noChangeArrowheads="1"/>
+                    </pic:cNvPicPr>
+                  </pic:nvPicPr>
+                  <pic:blipFill>
+                    <a:blip r:embed="rId21">
+                      <a:extLst>
+                        <a:ext uri="{28A0092B-C50C-407E-A947-70E740481C1C}">
+                          <a14:useLocalDpi xmlns:a14="http://schemas.microsoft.com/office/drawing/2010/main" val="0"/>
+                        </a:ext>
+                      </a:extLst>
+                    </a:blip>
+                    <a:srcRect/>
+                    <a:stretch>
+                      <a:fillRect/>
+                    </a:stretch>
+                  </pic:blipFill>
+                  <pic:spPr bwMode="auto">
+                    <a:xfrm>
+                      <a:off x="0" y="0"/>
+                      <a:ext cx="1123950" cy="1123950"/>
+                    </a:xfrm>
+                    <a:prstGeom prst="rect">
+                      <a:avLst/>
+                    </a:prstGeom>
+                    <a:noFill/>
+                    <a:ln>
+                      <a:noFill/>
+                    </a:ln>
+                  </pic:spPr>
+                </pic:pic>
+              </a:graphicData>
+            </a:graphic>
+          </wp:inline>
+        </w:drawing>
+      </w:r>
+      <w:r>
+        <w:rPr>
+          <w:noProof/>
+          <w:sz w:val="16"/>
+          <w:szCs w:val="16"/>
+          <w:lang w:eastAsia="ru-RU"/>
+        </w:rPr>
+        <w:drawing>
           <wp:inline distT="0" distB="0" distL="0" distR="0" wp14:anchorId="4D362B0C" wp14:editId="321E5CA7">
             <wp:extent cx="1114425" cy="1114425"/>
             <wp:effectExtent l="0" t="0" r="9525" b="9525"/>
@@ -3138,7 +3008,7 @@
                     </pic:cNvPicPr>
                   </pic:nvPicPr>
                   <pic:blipFill>
-                    <a:blip r:embed="rId21">
+                    <a:blip r:embed="rId22">
                       <a:extLst>
                         <a:ext uri="{28A0092B-C50C-407E-A947-70E740481C1C}">
                           <a14:useLocalDpi xmlns:a14="http://schemas.microsoft.com/office/drawing/2010/main" val="0"/>
@@ -4270,7 +4140,7 @@
                     </pic:cNvPicPr>
                   </pic:nvPicPr>
                   <pic:blipFill rotWithShape="1">
-                    <a:blip r:embed="rId22">
+                    <a:blip r:embed="rId23">
                       <a:extLst>
                         <a:ext uri="{28A0092B-C50C-407E-A947-70E740481C1C}">
                           <a14:useLocalDpi xmlns:a14="http://schemas.microsoft.com/office/drawing/2010/main" val="0"/>
@@ -4369,7 +4239,7 @@
                     </pic:cNvPicPr>
                   </pic:nvPicPr>
                   <pic:blipFill rotWithShape="1">
-                    <a:blip r:embed="rId23">
+                    <a:blip r:embed="rId24">
                       <a:extLst>
                         <a:ext uri="{28A0092B-C50C-407E-A947-70E740481C1C}">
                           <a14:useLocalDpi xmlns:a14="http://schemas.microsoft.com/office/drawing/2010/main" val="0"/>
@@ -4501,7 +4371,7 @@
             <wp:extent cx="4229100" cy="714375"/>
             <wp:effectExtent l="0" t="0" r="0" b="9525"/>
             <wp:docPr id="33" name="Рисунок 33" descr="accuracy">
-              <a:hlinkClick xmlns:a="http://schemas.openxmlformats.org/drawingml/2006/main" r:id="rId24" tgtFrame="&quot;_blank&quot;"/>
+              <a:hlinkClick xmlns:a="http://schemas.openxmlformats.org/drawingml/2006/main" r:id="rId25" tgtFrame="&quot;_blank&quot;"/>
             </wp:docPr>
             <wp:cNvGraphicFramePr>
               <a:graphicFrameLocks xmlns:a="http://schemas.openxmlformats.org/drawingml/2006/main" noChangeAspect="1"/>
@@ -4511,14 +4381,14 @@
                 <pic:pic xmlns:pic="http://schemas.openxmlformats.org/drawingml/2006/picture">
                   <pic:nvPicPr>
                     <pic:cNvPr id="0" name="Picture 65" descr="accuracy">
-                      <a:hlinkClick r:id="rId24" tgtFrame="&quot;_blank&quot;"/>
+                      <a:hlinkClick r:id="rId25" tgtFrame="&quot;_blank&quot;"/>
                     </pic:cNvPr>
                     <pic:cNvPicPr>
                       <a:picLocks noChangeAspect="1" noChangeArrowheads="1"/>
                     </pic:cNvPicPr>
                   </pic:nvPicPr>
                   <pic:blipFill>
-                    <a:blip r:embed="rId25">
+                    <a:blip r:embed="rId26">
                       <a:extLst>
                         <a:ext uri="{28A0092B-C50C-407E-A947-70E740481C1C}">
                           <a14:useLocalDpi xmlns:a14="http://schemas.microsoft.com/office/drawing/2010/main" val="0"/>
@@ -4598,7 +4468,7 @@
           <w:sz w:val="28"/>
           <w:szCs w:val="28"/>
         </w:rPr>
-        <w:t>3</w:t>
+        <w:t>5</w:t>
       </w:r>
       <w:r>
         <w:rPr>
@@ -4614,15 +4484,7 @@
           <w:sz w:val="28"/>
           <w:szCs w:val="28"/>
         </w:rPr>
-        <w:t xml:space="preserve"> – скрипт для обучения </w:t>
-      </w:r>
-      <w:r>
-        <w:rPr>
-          <w:color w:val="24292E"/>
-          <w:sz w:val="28"/>
-          <w:szCs w:val="28"/>
-        </w:rPr>
-        <w:t>свёрточных</w:t>
+        <w:t xml:space="preserve"> – скрипт для обучения</w:t>
       </w:r>
       <w:r>
         <w:rPr>
@@ -4718,18 +4580,18 @@
           <w:szCs w:val="28"/>
           <w:shd w:val="clear" w:color="auto" w:fill="FFFFFF"/>
         </w:rPr>
-        <w:t xml:space="preserve"> </w:t>
-      </w:r>
-      <w:r>
-        <w:rPr>
-          <w:rStyle w:val="ab"/>
+        <w:t xml:space="preserve"> VGG16</w:t>
+      </w:r>
+      <w:r>
+        <w:rPr>
           <w:rFonts w:ascii="Times New Roman" w:hAnsi="Times New Roman" w:cs="Times New Roman"/>
           <w:sz w:val="28"/>
           <w:szCs w:val="28"/>
           <w:shd w:val="clear" w:color="auto" w:fill="FFFFFF"/>
         </w:rPr>
-        <w:t>VGG16</w:t>
-      </w:r>
+        <w:t xml:space="preserve"> (модель </w:t>
+      </w:r>
+      <w:proofErr w:type="spellStart"/>
       <w:r>
         <w:rPr>
           <w:rFonts w:ascii="Times New Roman" w:hAnsi="Times New Roman" w:cs="Times New Roman"/>
@@ -4737,8 +4599,9 @@
           <w:szCs w:val="28"/>
           <w:shd w:val="clear" w:color="auto" w:fill="FFFFFF"/>
         </w:rPr>
-        <w:t> (</w:t>
-      </w:r>
+        <w:t>сверточной</w:t>
+      </w:r>
+      <w:proofErr w:type="spellEnd"/>
       <w:r>
         <w:rPr>
           <w:rFonts w:ascii="Times New Roman" w:hAnsi="Times New Roman" w:cs="Times New Roman"/>
@@ -4746,8 +4609,9 @@
           <w:szCs w:val="28"/>
           <w:shd w:val="clear" w:color="auto" w:fill="FFFFFF"/>
         </w:rPr>
-        <w:t>м</w:t>
-      </w:r>
+        <w:t xml:space="preserve"> нейронной сети) на задаче </w:t>
+      </w:r>
+      <w:proofErr w:type="spellStart"/>
       <w:r>
         <w:rPr>
           <w:rFonts w:ascii="Times New Roman" w:hAnsi="Times New Roman" w:cs="Times New Roman"/>
@@ -4755,7 +4619,17 @@
           <w:szCs w:val="28"/>
           <w:shd w:val="clear" w:color="auto" w:fill="FFFFFF"/>
         </w:rPr>
-        <w:t xml:space="preserve">одель </w:t>
+        <w:t>ImageNet</w:t>
+      </w:r>
+      <w:proofErr w:type="spellEnd"/>
+      <w:r>
+        <w:rPr>
+          <w:rFonts w:ascii="Times New Roman" w:hAnsi="Times New Roman" w:cs="Times New Roman"/>
+          <w:sz w:val="28"/>
+          <w:szCs w:val="28"/>
+          <w:shd w:val="clear" w:color="auto" w:fill="FFFFFF"/>
+        </w:rPr>
+        <w:t xml:space="preserve">. </w:t>
       </w:r>
       <w:proofErr w:type="spellStart"/>
       <w:r>
@@ -4765,7 +4639,7 @@
           <w:szCs w:val="28"/>
           <w:shd w:val="clear" w:color="auto" w:fill="FFFFFF"/>
         </w:rPr>
-        <w:t>сверточной</w:t>
+        <w:t>Датасет</w:t>
       </w:r>
       <w:proofErr w:type="spellEnd"/>
       <w:r>
@@ -4775,74 +4649,7 @@
           <w:szCs w:val="28"/>
           <w:shd w:val="clear" w:color="auto" w:fill="FFFFFF"/>
         </w:rPr>
-        <w:t xml:space="preserve"> нейронной сети)</w:t>
-      </w:r>
-      <w:r>
-        <w:rPr>
-          <w:rFonts w:ascii="Times New Roman" w:hAnsi="Times New Roman" w:cs="Times New Roman"/>
-          <w:sz w:val="28"/>
-          <w:szCs w:val="28"/>
-          <w:shd w:val="clear" w:color="auto" w:fill="FFFFFF"/>
-        </w:rPr>
-        <w:t xml:space="preserve"> на </w:t>
-      </w:r>
-      <w:r>
-        <w:rPr>
-          <w:rFonts w:ascii="Times New Roman" w:hAnsi="Times New Roman" w:cs="Times New Roman"/>
-          <w:sz w:val="28"/>
-          <w:szCs w:val="28"/>
-          <w:shd w:val="clear" w:color="auto" w:fill="FFFFFF"/>
-        </w:rPr>
-        <w:t xml:space="preserve">задаче </w:t>
-      </w:r>
-      <w:proofErr w:type="spellStart"/>
-      <w:r>
-        <w:rPr>
-          <w:rFonts w:ascii="Times New Roman" w:hAnsi="Times New Roman" w:cs="Times New Roman"/>
-          <w:sz w:val="28"/>
-          <w:szCs w:val="28"/>
-          <w:shd w:val="clear" w:color="auto" w:fill="FFFFFF"/>
-        </w:rPr>
-        <w:t>ImageNet</w:t>
-      </w:r>
-      <w:proofErr w:type="spellEnd"/>
-      <w:r>
-        <w:rPr>
-          <w:rFonts w:ascii="Times New Roman" w:hAnsi="Times New Roman" w:cs="Times New Roman"/>
-          <w:sz w:val="28"/>
-          <w:szCs w:val="28"/>
-          <w:shd w:val="clear" w:color="auto" w:fill="FFFFFF"/>
-        </w:rPr>
-        <w:t xml:space="preserve">. </w:t>
-      </w:r>
-      <w:proofErr w:type="spellStart"/>
-      <w:r>
-        <w:rPr>
-          <w:rFonts w:ascii="Times New Roman" w:hAnsi="Times New Roman" w:cs="Times New Roman"/>
-          <w:sz w:val="28"/>
-          <w:szCs w:val="28"/>
-          <w:shd w:val="clear" w:color="auto" w:fill="FFFFFF"/>
-        </w:rPr>
-        <w:t>Датасет</w:t>
-      </w:r>
-      <w:proofErr w:type="spellEnd"/>
-      <w:r>
-        <w:rPr>
-          <w:rFonts w:ascii="Times New Roman" w:hAnsi="Times New Roman" w:cs="Times New Roman"/>
-          <w:sz w:val="28"/>
-          <w:szCs w:val="28"/>
-          <w:shd w:val="clear" w:color="auto" w:fill="FFFFFF"/>
-        </w:rPr>
-        <w:t xml:space="preserve"> </w:t>
-      </w:r>
-      <w:r>
-        <w:rPr>
-          <w:rFonts w:ascii="Times New Roman" w:hAnsi="Times New Roman" w:cs="Times New Roman"/>
-          <w:sz w:val="28"/>
-          <w:szCs w:val="28"/>
-          <w:shd w:val="clear" w:color="auto" w:fill="FFFFFF"/>
-        </w:rPr>
-        <w:t xml:space="preserve">состоит </w:t>
+        <w:t xml:space="preserve"> состоит </w:t>
       </w:r>
       <w:proofErr w:type="gramStart"/>
       <w:r>
@@ -4913,18 +4720,7 @@
           <w:szCs w:val="28"/>
           <w:shd w:val="clear" w:color="auto" w:fill="FFFFFF"/>
         </w:rPr>
-        <w:t>VGG16</w:t>
-      </w:r>
-      <w:r>
-        <w:rPr>
-          <w:rStyle w:val="ab"/>
-          <w:rFonts w:ascii="Times New Roman" w:hAnsi="Times New Roman" w:cs="Times New Roman"/>
-          <w:b w:val="0"/>
-          <w:sz w:val="28"/>
-          <w:szCs w:val="28"/>
-          <w:shd w:val="clear" w:color="auto" w:fill="FFFFFF"/>
-        </w:rPr>
-        <w:t xml:space="preserve"> представлена на рисунке ниже.</w:t>
+        <w:t>VGG16 представлена на рисунке ниже.</w:t>
       </w:r>
     </w:p>
     <w:p>
@@ -4979,7 +4775,7 @@
                     </pic:cNvPicPr>
                   </pic:nvPicPr>
                   <pic:blipFill>
-                    <a:blip r:embed="rId26">
+                    <a:blip r:embed="rId27">
                       <a:extLst>
                         <a:ext uri="{28A0092B-C50C-407E-A947-70E740481C1C}">
                           <a14:useLocalDpi xmlns:a14="http://schemas.microsoft.com/office/drawing/2010/main" val="0"/>
@@ -5094,6 +4890,25 @@
               </w:rPr>
               <w:t>Conv (3,3), 64</w:t>
             </w:r>
+            <w:r>
+              <w:rPr>
+                <w:rFonts w:ascii="Times New Roman" w:hAnsi="Times New Roman" w:cs="Times New Roman"/>
+                <w:sz w:val="28"/>
+                <w:szCs w:val="28"/>
+                <w:lang w:val="en-US"/>
+              </w:rPr>
+              <w:t xml:space="preserve">, </w:t>
+            </w:r>
+            <w:r>
+              <w:rPr>
+                <w:rFonts w:ascii="Times New Roman" w:eastAsia="Times New Roman" w:hAnsi="Times New Roman" w:cs="Times New Roman"/>
+                <w:kern w:val="0"/>
+                <w:sz w:val="28"/>
+                <w:szCs w:val="28"/>
+                <w:lang w:val="en-US" w:eastAsia="ru-RU"/>
+              </w:rPr>
+              <w:t>relu</w:t>
+            </w:r>
           </w:p>
         </w:tc>
       </w:tr>
@@ -5122,6 +4937,25 @@
               </w:rPr>
               <w:t>Conv (3,3), 64</w:t>
             </w:r>
+            <w:r>
+              <w:rPr>
+                <w:rFonts w:ascii="Times New Roman" w:hAnsi="Times New Roman" w:cs="Times New Roman"/>
+                <w:sz w:val="28"/>
+                <w:szCs w:val="28"/>
+                <w:lang w:val="en-US"/>
+              </w:rPr>
+              <w:t xml:space="preserve">, </w:t>
+            </w:r>
+            <w:r>
+              <w:rPr>
+                <w:rFonts w:ascii="Times New Roman" w:eastAsia="Times New Roman" w:hAnsi="Times New Roman" w:cs="Times New Roman"/>
+                <w:kern w:val="0"/>
+                <w:sz w:val="28"/>
+                <w:szCs w:val="28"/>
+                <w:lang w:val="en-US" w:eastAsia="ru-RU"/>
+              </w:rPr>
+              <w:t>relu</w:t>
+            </w:r>
           </w:p>
         </w:tc>
       </w:tr>
@@ -5191,16 +5025,7 @@
                 <w:szCs w:val="28"/>
                 <w:lang w:val="en-US"/>
               </w:rPr>
-              <w:t>Conv (3,3)</w:t>
-            </w:r>
-            <w:r>
-              <w:rPr>
-                <w:rFonts w:ascii="Times New Roman" w:hAnsi="Times New Roman" w:cs="Times New Roman"/>
-                <w:sz w:val="28"/>
-                <w:szCs w:val="28"/>
-                <w:lang w:val="en-US"/>
-              </w:rPr>
-              <w:t xml:space="preserve">, 128, </w:t>
+              <w:t xml:space="preserve">Conv (3,3), 128, </w:t>
             </w:r>
             <w:r>
               <w:rPr>
@@ -5238,16 +5063,7 @@
                 <w:szCs w:val="28"/>
                 <w:lang w:val="en-US"/>
               </w:rPr>
-              <w:t>Conv (3,3)</w:t>
-            </w:r>
-            <w:r>
-              <w:rPr>
-                <w:rFonts w:ascii="Times New Roman" w:hAnsi="Times New Roman" w:cs="Times New Roman"/>
-                <w:sz w:val="28"/>
-                <w:szCs w:val="28"/>
-                <w:lang w:val="en-US"/>
-              </w:rPr>
-              <w:t xml:space="preserve">, 128, </w:t>
+              <w:t xml:space="preserve">Conv (3,3), 128, </w:t>
             </w:r>
             <w:r>
               <w:rPr>
@@ -5327,16 +5143,7 @@
                 <w:szCs w:val="28"/>
                 <w:lang w:val="en-US"/>
               </w:rPr>
-              <w:t>Conv (3,3)</w:t>
-            </w:r>
-            <w:r>
-              <w:rPr>
-                <w:rFonts w:ascii="Times New Roman" w:hAnsi="Times New Roman" w:cs="Times New Roman"/>
-                <w:sz w:val="28"/>
-                <w:szCs w:val="28"/>
-                <w:lang w:val="en-US"/>
-              </w:rPr>
-              <w:t xml:space="preserve">, 256, </w:t>
+              <w:t xml:space="preserve">Conv (3,3), 256, </w:t>
             </w:r>
             <w:r>
               <w:rPr>
@@ -5374,16 +5181,7 @@
                 <w:szCs w:val="28"/>
                 <w:lang w:val="en-US"/>
               </w:rPr>
-              <w:t>Conv (3,3), 256</w:t>
-            </w:r>
-            <w:r>
-              <w:rPr>
-                <w:rFonts w:ascii="Times New Roman" w:hAnsi="Times New Roman" w:cs="Times New Roman"/>
-                <w:sz w:val="28"/>
-                <w:szCs w:val="28"/>
-                <w:lang w:val="en-US"/>
-              </w:rPr>
-              <w:t xml:space="preserve">, </w:t>
+              <w:t xml:space="preserve">Conv (3,3), 256, </w:t>
             </w:r>
             <w:r>
               <w:rPr>
@@ -5422,34 +5220,7 @@
                 <w:lang w:val="en-US"/>
               </w:rPr>
               <w:lastRenderedPageBreak/>
-              <w:t>Conv (</w:t>
-            </w:r>
-            <w:r>
-              <w:rPr>
-                <w:rFonts w:ascii="Times New Roman" w:hAnsi="Times New Roman" w:cs="Times New Roman"/>
-                <w:sz w:val="28"/>
-                <w:szCs w:val="28"/>
-                <w:lang w:val="en-US"/>
-              </w:rPr>
-              <w:t>1,1</w:t>
-            </w:r>
-            <w:r>
-              <w:rPr>
-                <w:rFonts w:ascii="Times New Roman" w:hAnsi="Times New Roman" w:cs="Times New Roman"/>
-                <w:sz w:val="28"/>
-                <w:szCs w:val="28"/>
-                <w:lang w:val="en-US"/>
-              </w:rPr>
-              <w:t>), 256</w:t>
-            </w:r>
-            <w:r>
-              <w:rPr>
-                <w:rFonts w:ascii="Times New Roman" w:hAnsi="Times New Roman" w:cs="Times New Roman"/>
-                <w:sz w:val="28"/>
-                <w:szCs w:val="28"/>
-                <w:lang w:val="en-US"/>
-              </w:rPr>
-              <w:t xml:space="preserve">, </w:t>
+              <w:t xml:space="preserve">Conv (1,1), 256, </w:t>
             </w:r>
             <w:r>
               <w:rPr>
@@ -5530,16 +5301,7 @@
                 <w:szCs w:val="28"/>
                 <w:lang w:val="en-US"/>
               </w:rPr>
-              <w:t xml:space="preserve">Conv (3,3), </w:t>
-            </w:r>
-            <w:r>
-              <w:rPr>
-                <w:rFonts w:ascii="Times New Roman" w:hAnsi="Times New Roman" w:cs="Times New Roman"/>
-                <w:sz w:val="28"/>
-                <w:szCs w:val="28"/>
-                <w:lang w:val="en-US"/>
-              </w:rPr>
-              <w:t xml:space="preserve">512, </w:t>
+              <w:t xml:space="preserve">Conv (3,3), 512, </w:t>
             </w:r>
             <w:r>
               <w:rPr>
@@ -5578,16 +5340,7 @@
                 <w:szCs w:val="28"/>
                 <w:lang w:val="en-US"/>
               </w:rPr>
-              <w:t>Conv (3,3), 512</w:t>
-            </w:r>
-            <w:r>
-              <w:rPr>
-                <w:rFonts w:ascii="Times New Roman" w:hAnsi="Times New Roman" w:cs="Times New Roman"/>
-                <w:sz w:val="28"/>
-                <w:szCs w:val="28"/>
-                <w:lang w:val="en-US"/>
-              </w:rPr>
-              <w:t xml:space="preserve">, </w:t>
+              <w:t xml:space="preserve">Conv (3,3), 512, </w:t>
             </w:r>
             <w:r>
               <w:rPr>
@@ -5626,34 +5379,7 @@
                 <w:szCs w:val="28"/>
                 <w:lang w:val="en-US"/>
               </w:rPr>
-              <w:t>Conv (</w:t>
-            </w:r>
-            <w:r>
-              <w:rPr>
-                <w:rFonts w:ascii="Times New Roman" w:hAnsi="Times New Roman" w:cs="Times New Roman"/>
-                <w:sz w:val="28"/>
-                <w:szCs w:val="28"/>
-                <w:lang w:val="en-US"/>
-              </w:rPr>
-              <w:t>1,1</w:t>
-            </w:r>
-            <w:r>
-              <w:rPr>
-                <w:rFonts w:ascii="Times New Roman" w:hAnsi="Times New Roman" w:cs="Times New Roman"/>
-                <w:sz w:val="28"/>
-                <w:szCs w:val="28"/>
-                <w:lang w:val="en-US"/>
-              </w:rPr>
-              <w:t>), 512</w:t>
-            </w:r>
-            <w:r>
-              <w:rPr>
-                <w:rFonts w:ascii="Times New Roman" w:hAnsi="Times New Roman" w:cs="Times New Roman"/>
-                <w:sz w:val="28"/>
-                <w:szCs w:val="28"/>
-                <w:lang w:val="en-US"/>
-              </w:rPr>
-              <w:t xml:space="preserve">, </w:t>
+              <w:t xml:space="preserve">Conv (1,1), 512, </w:t>
             </w:r>
             <w:r>
               <w:rPr>
@@ -5734,16 +5460,7 @@
                 <w:szCs w:val="28"/>
                 <w:lang w:val="en-US"/>
               </w:rPr>
-              <w:t xml:space="preserve">Conv (3,3), </w:t>
-            </w:r>
-            <w:r>
-              <w:rPr>
-                <w:rFonts w:ascii="Times New Roman" w:hAnsi="Times New Roman" w:cs="Times New Roman"/>
-                <w:sz w:val="28"/>
-                <w:szCs w:val="28"/>
-                <w:lang w:val="en-US"/>
-              </w:rPr>
-              <w:t xml:space="preserve">512, </w:t>
+              <w:t xml:space="preserve">Conv (3,3), 512, </w:t>
             </w:r>
             <w:r>
               <w:rPr>
@@ -5782,16 +5499,7 @@
                 <w:szCs w:val="28"/>
                 <w:lang w:val="en-US"/>
               </w:rPr>
-              <w:t>Conv (3,3), 512</w:t>
-            </w:r>
-            <w:r>
-              <w:rPr>
-                <w:rFonts w:ascii="Times New Roman" w:hAnsi="Times New Roman" w:cs="Times New Roman"/>
-                <w:sz w:val="28"/>
-                <w:szCs w:val="28"/>
-                <w:lang w:val="en-US"/>
-              </w:rPr>
-              <w:t xml:space="preserve">, </w:t>
+              <w:t xml:space="preserve">Conv (3,3), 512, </w:t>
             </w:r>
             <w:r>
               <w:rPr>
@@ -5830,34 +5538,7 @@
                 <w:szCs w:val="28"/>
                 <w:lang w:val="en-US"/>
               </w:rPr>
-              <w:t>Conv (</w:t>
-            </w:r>
-            <w:r>
-              <w:rPr>
-                <w:rFonts w:ascii="Times New Roman" w:hAnsi="Times New Roman" w:cs="Times New Roman"/>
-                <w:sz w:val="28"/>
-                <w:szCs w:val="28"/>
-                <w:lang w:val="en-US"/>
-              </w:rPr>
-              <w:t>1,1</w:t>
-            </w:r>
-            <w:r>
-              <w:rPr>
-                <w:rFonts w:ascii="Times New Roman" w:hAnsi="Times New Roman" w:cs="Times New Roman"/>
-                <w:sz w:val="28"/>
-                <w:szCs w:val="28"/>
-                <w:lang w:val="en-US"/>
-              </w:rPr>
-              <w:t>), 512</w:t>
-            </w:r>
-            <w:r>
-              <w:rPr>
-                <w:rFonts w:ascii="Times New Roman" w:hAnsi="Times New Roman" w:cs="Times New Roman"/>
-                <w:sz w:val="28"/>
-                <w:szCs w:val="28"/>
-                <w:lang w:val="en-US"/>
-              </w:rPr>
-              <w:t xml:space="preserve">, </w:t>
+              <w:t xml:space="preserve">Conv (1,1), 512, </w:t>
             </w:r>
             <w:r>
               <w:rPr>
@@ -5939,25 +5620,7 @@
                 <w:szCs w:val="28"/>
                 <w:lang w:val="en-US"/>
               </w:rPr>
-              <w:t>FC</w:t>
-            </w:r>
-            <w:r>
-              <w:rPr>
-                <w:rFonts w:ascii="Times New Roman" w:hAnsi="Times New Roman" w:cs="Times New Roman"/>
-                <w:sz w:val="28"/>
-                <w:szCs w:val="28"/>
-                <w:lang w:val="en-US"/>
-              </w:rPr>
-              <w:t xml:space="preserve"> </w:t>
-            </w:r>
-            <w:r>
-              <w:rPr>
-                <w:rFonts w:ascii="Times New Roman" w:hAnsi="Times New Roman" w:cs="Times New Roman"/>
-                <w:sz w:val="28"/>
-                <w:szCs w:val="28"/>
-                <w:lang w:val="en-US"/>
-              </w:rPr>
-              <w:t>– 4096, relu</w:t>
+              <w:t>FC – 4096, relu</w:t>
             </w:r>
           </w:p>
         </w:tc>
@@ -5987,34 +5650,7 @@
                 <w:szCs w:val="28"/>
                 <w:lang w:val="en-US"/>
               </w:rPr>
-              <w:t>FC</w:t>
-            </w:r>
-            <w:r>
-              <w:rPr>
-                <w:rFonts w:ascii="Times New Roman" w:hAnsi="Times New Roman" w:cs="Times New Roman"/>
-                <w:sz w:val="28"/>
-                <w:szCs w:val="28"/>
-                <w:lang w:val="en-US"/>
-              </w:rPr>
-              <w:t xml:space="preserve"> </w:t>
-            </w:r>
-            <w:r>
-              <w:rPr>
-                <w:rFonts w:ascii="Times New Roman" w:hAnsi="Times New Roman" w:cs="Times New Roman"/>
-                <w:sz w:val="28"/>
-                <w:szCs w:val="28"/>
-                <w:lang w:val="en-US"/>
-              </w:rPr>
-              <w:t>– 4096</w:t>
-            </w:r>
-            <w:r>
-              <w:rPr>
-                <w:rFonts w:ascii="Times New Roman" w:hAnsi="Times New Roman" w:cs="Times New Roman"/>
-                <w:sz w:val="28"/>
-                <w:szCs w:val="28"/>
-                <w:lang w:val="en-US"/>
-              </w:rPr>
-              <w:t>, relu</w:t>
+              <w:t>FC – 4096, relu</w:t>
             </w:r>
           </w:p>
         </w:tc>
@@ -6043,34 +5679,7 @@
                 <w:szCs w:val="28"/>
                 <w:lang w:val="en-US"/>
               </w:rPr>
-              <w:t>FC – 1000</w:t>
-            </w:r>
-            <w:r>
-              <w:rPr>
-                <w:rFonts w:ascii="Times New Roman" w:hAnsi="Times New Roman" w:cs="Times New Roman"/>
-                <w:sz w:val="28"/>
-                <w:szCs w:val="28"/>
-                <w:lang w:val="en-US"/>
-              </w:rPr>
-              <w:t xml:space="preserve">, </w:t>
-            </w:r>
-            <w:r>
-              <w:rPr>
-                <w:rFonts w:ascii="Times New Roman" w:hAnsi="Times New Roman" w:cs="Times New Roman"/>
-                <w:sz w:val="28"/>
-                <w:szCs w:val="28"/>
-                <w:lang w:val="en-US"/>
-              </w:rPr>
-              <w:t>s</w:t>
-            </w:r>
-            <w:r>
-              <w:rPr>
-                <w:rFonts w:ascii="Times New Roman" w:hAnsi="Times New Roman" w:cs="Times New Roman"/>
-                <w:sz w:val="28"/>
-                <w:szCs w:val="28"/>
-                <w:lang w:val="en-US"/>
-              </w:rPr>
-              <w:t>oftmax</w:t>
+              <w:t>FC – 1000, softmax</w:t>
             </w:r>
           </w:p>
         </w:tc>
@@ -6655,17 +6264,7 @@
           <w:sz w:val="28"/>
           <w:szCs w:val="28"/>
         </w:rPr>
-        <w:t xml:space="preserve">Эксперимент </w:t>
-      </w:r>
-      <w:r>
-        <w:rPr>
-          <w:rFonts w:ascii="Times New Roman" w:hAnsi="Times New Roman" w:cs="Times New Roman"/>
-          <w:bCs w:val="0"/>
-          <w:color w:val="000000"/>
-          <w:sz w:val="28"/>
-          <w:szCs w:val="28"/>
-        </w:rPr>
-        <w:t>1</w:t>
+        <w:t>Эксперимент 1</w:t>
       </w:r>
     </w:p>
     <w:p>
@@ -7012,6 +6611,25 @@
               </w:rPr>
               <w:t>Conv (3,3), 64</w:t>
             </w:r>
+            <w:r>
+              <w:rPr>
+                <w:rFonts w:ascii="Times New Roman" w:hAnsi="Times New Roman" w:cs="Times New Roman"/>
+                <w:sz w:val="28"/>
+                <w:szCs w:val="28"/>
+                <w:lang w:val="en-US"/>
+              </w:rPr>
+              <w:t xml:space="preserve">, </w:t>
+            </w:r>
+            <w:r>
+              <w:rPr>
+                <w:rFonts w:ascii="Times New Roman" w:eastAsia="Times New Roman" w:hAnsi="Times New Roman" w:cs="Times New Roman"/>
+                <w:kern w:val="0"/>
+                <w:sz w:val="28"/>
+                <w:szCs w:val="28"/>
+                <w:lang w:val="en-US" w:eastAsia="ru-RU"/>
+              </w:rPr>
+              <w:t>relu</w:t>
+            </w:r>
           </w:p>
         </w:tc>
       </w:tr>
@@ -7040,6 +6658,25 @@
               </w:rPr>
               <w:t>Conv (3,3), 64</w:t>
             </w:r>
+            <w:r>
+              <w:rPr>
+                <w:rFonts w:ascii="Times New Roman" w:hAnsi="Times New Roman" w:cs="Times New Roman"/>
+                <w:sz w:val="28"/>
+                <w:szCs w:val="28"/>
+                <w:lang w:val="en-US"/>
+              </w:rPr>
+              <w:t xml:space="preserve">, </w:t>
+            </w:r>
+            <w:r>
+              <w:rPr>
+                <w:rFonts w:ascii="Times New Roman" w:eastAsia="Times New Roman" w:hAnsi="Times New Roman" w:cs="Times New Roman"/>
+                <w:kern w:val="0"/>
+                <w:sz w:val="28"/>
+                <w:szCs w:val="28"/>
+                <w:lang w:val="en-US" w:eastAsia="ru-RU"/>
+              </w:rPr>
+              <w:t>relu</w:t>
+            </w:r>
           </w:p>
         </w:tc>
       </w:tr>
@@ -7943,8 +7580,9 @@
           <w:szCs w:val="28"/>
           <w:shd w:val="clear" w:color="auto" w:fill="FFFFFF"/>
         </w:rPr>
-        <w:t>В</w:t>
-      </w:r>
+        <w:t xml:space="preserve">Во втором эксперименте возьмем </w:t>
+      </w:r>
+      <w:proofErr w:type="spellStart"/>
       <w:r>
         <w:rPr>
           <w:rFonts w:ascii="Times New Roman" w:hAnsi="Times New Roman" w:cs="Times New Roman"/>
@@ -7952,9 +7590,9 @@
           <w:szCs w:val="28"/>
           <w:shd w:val="clear" w:color="auto" w:fill="FFFFFF"/>
         </w:rPr>
-        <w:t xml:space="preserve">о втором эксперименте возьмем </w:t>
-      </w:r>
-      <w:proofErr w:type="spellStart"/>
+        <w:t>сверточную</w:t>
+      </w:r>
+      <w:proofErr w:type="spellEnd"/>
       <w:r>
         <w:rPr>
           <w:rFonts w:ascii="Times New Roman" w:hAnsi="Times New Roman" w:cs="Times New Roman"/>
@@ -7962,35 +7600,7 @@
           <w:szCs w:val="28"/>
           <w:shd w:val="clear" w:color="auto" w:fill="FFFFFF"/>
         </w:rPr>
-        <w:t>сверточную</w:t>
-      </w:r>
-      <w:proofErr w:type="spellEnd"/>
-      <w:r>
-        <w:rPr>
-          <w:rFonts w:ascii="Times New Roman" w:hAnsi="Times New Roman" w:cs="Times New Roman"/>
-          <w:sz w:val="28"/>
-          <w:szCs w:val="28"/>
-          <w:shd w:val="clear" w:color="auto" w:fill="FFFFFF"/>
-        </w:rPr>
-        <w:t xml:space="preserve"> основу </w:t>
-      </w:r>
-      <w:r>
-        <w:rPr>
-          <w:rFonts w:ascii="Times New Roman" w:hAnsi="Times New Roman" w:cs="Times New Roman"/>
-          <w:sz w:val="28"/>
-          <w:szCs w:val="28"/>
-          <w:shd w:val="clear" w:color="auto" w:fill="FFFFFF"/>
-        </w:rPr>
-        <w:t xml:space="preserve">VGG16, </w:t>
-      </w:r>
-      <w:r>
-        <w:rPr>
-          <w:rFonts w:ascii="Times New Roman" w:hAnsi="Times New Roman" w:cs="Times New Roman"/>
-          <w:sz w:val="28"/>
-          <w:szCs w:val="28"/>
-          <w:shd w:val="clear" w:color="auto" w:fill="FFFFFF"/>
-        </w:rPr>
-        <w:t xml:space="preserve">обученную на наборе </w:t>
+        <w:t xml:space="preserve"> основу VGG16, обученную на наборе </w:t>
       </w:r>
       <w:proofErr w:type="spellStart"/>
       <w:r>
@@ -8299,6 +7909,25 @@
               </w:rPr>
               <w:t>Conv (3,3), 64</w:t>
             </w:r>
+            <w:r>
+              <w:rPr>
+                <w:rFonts w:ascii="Times New Roman" w:hAnsi="Times New Roman" w:cs="Times New Roman"/>
+                <w:sz w:val="28"/>
+                <w:szCs w:val="28"/>
+                <w:lang w:val="en-US"/>
+              </w:rPr>
+              <w:t xml:space="preserve">, </w:t>
+            </w:r>
+            <w:r>
+              <w:rPr>
+                <w:rFonts w:ascii="Times New Roman" w:eastAsia="Times New Roman" w:hAnsi="Times New Roman" w:cs="Times New Roman"/>
+                <w:kern w:val="0"/>
+                <w:sz w:val="28"/>
+                <w:szCs w:val="28"/>
+                <w:lang w:val="en-US" w:eastAsia="ru-RU"/>
+              </w:rPr>
+              <w:t>relu</w:t>
+            </w:r>
           </w:p>
         </w:tc>
       </w:tr>
@@ -8327,6 +7956,25 @@
                 <w:lang w:val="en-US"/>
               </w:rPr>
               <w:t>Conv (3,3), 64</w:t>
+            </w:r>
+            <w:r>
+              <w:rPr>
+                <w:rFonts w:ascii="Times New Roman" w:hAnsi="Times New Roman" w:cs="Times New Roman"/>
+                <w:sz w:val="28"/>
+                <w:szCs w:val="28"/>
+                <w:lang w:val="en-US"/>
+              </w:rPr>
+              <w:t xml:space="preserve">, </w:t>
+            </w:r>
+            <w:r>
+              <w:rPr>
+                <w:rFonts w:ascii="Times New Roman" w:eastAsia="Times New Roman" w:hAnsi="Times New Roman" w:cs="Times New Roman"/>
+                <w:kern w:val="0"/>
+                <w:sz w:val="28"/>
+                <w:szCs w:val="28"/>
+                <w:lang w:val="en-US" w:eastAsia="ru-RU"/>
+              </w:rPr>
+              <w:t>relu</w:t>
             </w:r>
           </w:p>
         </w:tc>
@@ -9384,15 +9032,7 @@
           <w:szCs w:val="28"/>
         </w:rPr>
         <w:lastRenderedPageBreak/>
-        <w:t>Последние слои глубокой модели</w:t>
-      </w:r>
-      <w:r>
-        <w:rPr>
-          <w:rFonts w:ascii="Times New Roman" w:hAnsi="Times New Roman" w:cs="Times New Roman"/>
-          <w:sz w:val="28"/>
-          <w:szCs w:val="28"/>
-        </w:rPr>
-        <w:t xml:space="preserve"> </w:t>
+        <w:t xml:space="preserve">Последние слои глубокой модели </w:t>
       </w:r>
       <w:r>
         <w:rPr>
@@ -9409,23 +9049,7 @@
           <w:sz w:val="28"/>
           <w:szCs w:val="28"/>
         </w:rPr>
-        <w:t>16</w:t>
-      </w:r>
-      <w:r>
-        <w:rPr>
-          <w:rFonts w:ascii="Times New Roman" w:hAnsi="Times New Roman" w:cs="Times New Roman"/>
-          <w:sz w:val="28"/>
-          <w:szCs w:val="28"/>
-        </w:rPr>
-        <w:t>, соответствующие классификатору, который решает</w:t>
-      </w:r>
-      <w:r>
-        <w:rPr>
-          <w:rFonts w:ascii="Times New Roman" w:hAnsi="Times New Roman" w:cs="Times New Roman"/>
-          <w:sz w:val="28"/>
-          <w:szCs w:val="28"/>
-        </w:rPr>
-        <w:t xml:space="preserve"> </w:t>
+        <w:t xml:space="preserve">16, соответствующие классификатору, который решает </w:t>
       </w:r>
       <w:r>
         <w:rPr>
@@ -9672,6 +9296,25 @@
               </w:rPr>
               <w:t>Conv (3,3), 64</w:t>
             </w:r>
+            <w:r>
+              <w:rPr>
+                <w:rFonts w:ascii="Times New Roman" w:hAnsi="Times New Roman" w:cs="Times New Roman"/>
+                <w:sz w:val="28"/>
+                <w:szCs w:val="28"/>
+                <w:lang w:val="en-US"/>
+              </w:rPr>
+              <w:t xml:space="preserve">, </w:t>
+            </w:r>
+            <w:r>
+              <w:rPr>
+                <w:rFonts w:ascii="Times New Roman" w:eastAsia="Times New Roman" w:hAnsi="Times New Roman" w:cs="Times New Roman"/>
+                <w:kern w:val="0"/>
+                <w:sz w:val="28"/>
+                <w:szCs w:val="28"/>
+                <w:lang w:val="en-US" w:eastAsia="ru-RU"/>
+              </w:rPr>
+              <w:t>relu</w:t>
+            </w:r>
           </w:p>
         </w:tc>
       </w:tr>
@@ -9700,6 +9343,25 @@
                 <w:lang w:val="en-US"/>
               </w:rPr>
               <w:t>Conv (3,3), 64</w:t>
+            </w:r>
+            <w:r>
+              <w:rPr>
+                <w:rFonts w:ascii="Times New Roman" w:hAnsi="Times New Roman" w:cs="Times New Roman"/>
+                <w:sz w:val="28"/>
+                <w:szCs w:val="28"/>
+                <w:lang w:val="en-US"/>
+              </w:rPr>
+              <w:t xml:space="preserve">, </w:t>
+            </w:r>
+            <w:r>
+              <w:rPr>
+                <w:rFonts w:ascii="Times New Roman" w:eastAsia="Times New Roman" w:hAnsi="Times New Roman" w:cs="Times New Roman"/>
+                <w:kern w:val="0"/>
+                <w:sz w:val="28"/>
+                <w:szCs w:val="28"/>
+                <w:lang w:val="en-US" w:eastAsia="ru-RU"/>
+              </w:rPr>
+              <w:t>relu</w:t>
             </w:r>
           </w:p>
         </w:tc>
@@ -11327,23 +10989,7 @@
                 <w:sz w:val="24"/>
                 <w:szCs w:val="24"/>
               </w:rPr>
-              <w:t>Извлечение</w:t>
-            </w:r>
-            <w:r>
-              <w:rPr>
-                <w:rFonts w:ascii="Times New Roman" w:hAnsi="Times New Roman" w:cs="Times New Roman"/>
-                <w:sz w:val="24"/>
-                <w:szCs w:val="24"/>
-              </w:rPr>
-              <w:t xml:space="preserve"> признаков</w:t>
-            </w:r>
-            <w:r>
-              <w:rPr>
-                <w:rFonts w:ascii="Times New Roman" w:hAnsi="Times New Roman" w:cs="Times New Roman"/>
-                <w:sz w:val="24"/>
-                <w:szCs w:val="24"/>
-              </w:rPr>
-              <w:t xml:space="preserve"> и </w:t>
+              <w:t xml:space="preserve">Извлечение признаков и </w:t>
             </w:r>
             <w:proofErr w:type="spellStart"/>
             <w:r>
@@ -17284,7 +16930,7 @@
 </file>
 
 <file path=customXml/itemProps1.xml><?xml version="1.0" encoding="utf-8"?>
-<ds:datastoreItem xmlns:ds="http://schemas.openxmlformats.org/officeDocument/2006/customXml" ds:itemID="{5FEF9ECD-A6BF-4C6C-A0EC-31F1A0CC5174}">
+<ds:datastoreItem xmlns:ds="http://schemas.openxmlformats.org/officeDocument/2006/customXml" ds:itemID="{3BE49ADC-9DAC-46BA-A971-60F30F63D5B0}">
   <ds:schemaRefs>
     <ds:schemaRef ds:uri="http://schemas.openxmlformats.org/officeDocument/2006/bibliography"/>
   </ds:schemaRefs>

</xml_diff>

<commit_message>
[Lab 5] Changed classifier in experiment 1. Corrected report
</commit_message>
<xml_diff>
--- a/lab5/doc/Lab5.docx
+++ b/lab5/doc/Lab5.docx
@@ -6463,7 +6463,39 @@
           <w:szCs w:val="28"/>
           <w:lang w:eastAsia="ru-RU"/>
         </w:rPr>
-        <w:t xml:space="preserve"> заменим на последнем слое количество выходов с 1000 на 6.</w:t>
+        <w:t xml:space="preserve"> заменим </w:t>
+      </w:r>
+      <w:proofErr w:type="spellStart"/>
+      <w:r>
+        <w:rPr>
+          <w:rFonts w:ascii="Times New Roman" w:eastAsia="Times New Roman" w:hAnsi="Times New Roman" w:cs="Times New Roman"/>
+          <w:kern w:val="0"/>
+          <w:sz w:val="28"/>
+          <w:szCs w:val="28"/>
+          <w:lang w:eastAsia="ru-RU"/>
+        </w:rPr>
+        <w:t>полносвязный</w:t>
+      </w:r>
+      <w:proofErr w:type="spellEnd"/>
+      <w:r>
+        <w:rPr>
+          <w:rFonts w:ascii="Times New Roman" w:eastAsia="Times New Roman" w:hAnsi="Times New Roman" w:cs="Times New Roman"/>
+          <w:kern w:val="0"/>
+          <w:sz w:val="28"/>
+          <w:szCs w:val="28"/>
+          <w:lang w:eastAsia="ru-RU"/>
+        </w:rPr>
+        <w:t xml:space="preserve"> классификатор и заменим </w:t>
+      </w:r>
+      <w:r>
+        <w:rPr>
+          <w:rFonts w:ascii="Times New Roman" w:eastAsia="Times New Roman" w:hAnsi="Times New Roman" w:cs="Times New Roman"/>
+          <w:kern w:val="0"/>
+          <w:sz w:val="28"/>
+          <w:szCs w:val="28"/>
+          <w:lang w:eastAsia="ru-RU"/>
+        </w:rPr>
+        <w:t>на последнем слое количество выходов с 1000 на 6.</w:t>
       </w:r>
     </w:p>
     <w:p>
@@ -7328,7 +7360,6 @@
               <w:jc w:val="center"/>
               <w:rPr>
                 <w:rFonts w:ascii="Times New Roman" w:hAnsi="Times New Roman" w:cs="Times New Roman"/>
-                <w:b/>
                 <w:sz w:val="28"/>
                 <w:szCs w:val="28"/>
                 <w:lang w:val="en-US"/>
@@ -7341,7 +7372,7 @@
                 <w:szCs w:val="28"/>
                 <w:lang w:val="en-US"/>
               </w:rPr>
-              <w:t>FC – 4096, relu</w:t>
+              <w:t>Flatten</w:t>
             </w:r>
           </w:p>
         </w:tc>
@@ -7371,7 +7402,33 @@
                 <w:szCs w:val="28"/>
                 <w:lang w:val="en-US"/>
               </w:rPr>
-              <w:t>FC – 4096, relu</w:t>
+              <w:t xml:space="preserve">FC – </w:t>
+            </w:r>
+            <w:r>
+              <w:rPr>
+                <w:rFonts w:ascii="Times New Roman" w:hAnsi="Times New Roman" w:cs="Times New Roman"/>
+                <w:sz w:val="28"/>
+                <w:szCs w:val="28"/>
+              </w:rPr>
+              <w:t>1000</w:t>
+            </w:r>
+            <w:r>
+              <w:rPr>
+                <w:rFonts w:ascii="Times New Roman" w:hAnsi="Times New Roman" w:cs="Times New Roman"/>
+                <w:sz w:val="28"/>
+                <w:szCs w:val="28"/>
+                <w:lang w:val="en-US"/>
+              </w:rPr>
+              <w:t>, relu</w:t>
+            </w:r>
+            <w:r>
+              <w:rPr>
+                <w:rFonts w:ascii="Times New Roman" w:hAnsi="Times New Roman" w:cs="Times New Roman"/>
+                <w:sz w:val="28"/>
+                <w:szCs w:val="28"/>
+                <w:lang w:val="en-US"/>
+              </w:rPr>
+              <w:t>, he_normal</w:t>
             </w:r>
           </w:p>
         </w:tc>
@@ -11402,7 +11459,7 @@
                 <w:kern w:val="0"/>
                 <w:sz w:val="24"/>
                 <w:szCs w:val="24"/>
-                <w:lang w:eastAsia="en-US"/>
+                <w:lang w:val="en-US" w:eastAsia="en-US"/>
               </w:rPr>
             </w:pPr>
             <w:r>
@@ -11414,7 +11471,18 @@
                 <w:szCs w:val="24"/>
                 <w:lang w:eastAsia="en-US"/>
               </w:rPr>
-              <w:t>1081</w:t>
+              <w:t>10</w:t>
+            </w:r>
+            <w:r>
+              <w:rPr>
+                <w:rFonts w:ascii="Times New Roman" w:eastAsiaTheme="minorHAnsi" w:hAnsi="Times New Roman" w:cs="Times New Roman"/>
+                <w:iCs/>
+                <w:kern w:val="0"/>
+                <w:sz w:val="24"/>
+                <w:szCs w:val="24"/>
+                <w:lang w:val="en-US" w:eastAsia="en-US"/>
+              </w:rPr>
+              <w:t>68</w:t>
             </w:r>
           </w:p>
         </w:tc>
@@ -11436,7 +11504,7 @@
                 <w:kern w:val="0"/>
                 <w:sz w:val="24"/>
                 <w:szCs w:val="24"/>
-                <w:lang w:eastAsia="en-US"/>
+                <w:lang w:val="en-US" w:eastAsia="en-US"/>
               </w:rPr>
             </w:pPr>
             <w:r>
@@ -11446,9 +11514,9 @@
                 <w:kern w:val="0"/>
                 <w:sz w:val="24"/>
                 <w:szCs w:val="24"/>
-                <w:lang w:eastAsia="en-US"/>
-              </w:rPr>
-              <w:t>74</w:t>
+                <w:lang w:val="en-US" w:eastAsia="en-US"/>
+              </w:rPr>
+              <w:t>23</w:t>
             </w:r>
           </w:p>
         </w:tc>
@@ -11470,7 +11538,7 @@
                 <w:kern w:val="0"/>
                 <w:sz w:val="24"/>
                 <w:szCs w:val="24"/>
-                <w:lang w:eastAsia="en-US"/>
+                <w:lang w:val="en-US" w:eastAsia="en-US"/>
               </w:rPr>
             </w:pPr>
             <w:r>
@@ -11482,7 +11550,18 @@
                 <w:szCs w:val="24"/>
                 <w:lang w:eastAsia="en-US"/>
               </w:rPr>
-              <w:t>602</w:t>
+              <w:t>6</w:t>
+            </w:r>
+            <w:r>
+              <w:rPr>
+                <w:rFonts w:ascii="Times New Roman" w:eastAsiaTheme="minorHAnsi" w:hAnsi="Times New Roman" w:cs="Times New Roman"/>
+                <w:iCs/>
+                <w:kern w:val="0"/>
+                <w:sz w:val="24"/>
+                <w:szCs w:val="24"/>
+                <w:lang w:val="en-US" w:eastAsia="en-US"/>
+              </w:rPr>
+              <w:t>75</w:t>
             </w:r>
           </w:p>
         </w:tc>
@@ -11571,9 +11650,20 @@
                 <w:kern w:val="0"/>
                 <w:sz w:val="24"/>
                 <w:szCs w:val="24"/>
-                <w:lang w:eastAsia="en-US"/>
+                <w:lang w:val="en-US" w:eastAsia="en-US"/>
               </w:rPr>
             </w:pPr>
+            <w:r>
+              <w:rPr>
+                <w:rFonts w:ascii="Times New Roman" w:eastAsiaTheme="minorHAnsi" w:hAnsi="Times New Roman" w:cs="Times New Roman"/>
+                <w:iCs/>
+                <w:kern w:val="0"/>
+                <w:sz w:val="24"/>
+                <w:szCs w:val="24"/>
+                <w:lang w:val="en-US" w:eastAsia="en-US"/>
+              </w:rPr>
+              <w:t>82</w:t>
+            </w:r>
             <w:r>
               <w:rPr>
                 <w:rFonts w:ascii="Times New Roman" w:eastAsiaTheme="minorHAnsi" w:hAnsi="Times New Roman" w:cs="Times New Roman"/>
@@ -11583,7 +11673,18 @@
                 <w:szCs w:val="24"/>
                 <w:lang w:eastAsia="en-US"/>
               </w:rPr>
-              <w:t>73.20</w:t>
+              <w:t>.2</w:t>
+            </w:r>
+            <w:r>
+              <w:rPr>
+                <w:rFonts w:ascii="Times New Roman" w:eastAsiaTheme="minorHAnsi" w:hAnsi="Times New Roman" w:cs="Times New Roman"/>
+                <w:iCs/>
+                <w:kern w:val="0"/>
+                <w:sz w:val="24"/>
+                <w:szCs w:val="24"/>
+                <w:lang w:val="en-US" w:eastAsia="en-US"/>
+              </w:rPr>
+              <w:t>5</w:t>
             </w:r>
           </w:p>
         </w:tc>
@@ -11605,7 +11706,7 @@
                 <w:kern w:val="0"/>
                 <w:sz w:val="24"/>
                 <w:szCs w:val="24"/>
-                <w:lang w:eastAsia="en-US"/>
+                <w:lang w:val="en-US" w:eastAsia="en-US"/>
               </w:rPr>
             </w:pPr>
             <w:r>
@@ -11639,7 +11740,18 @@
                 <w:szCs w:val="24"/>
                 <w:lang w:eastAsia="en-US"/>
               </w:rPr>
-              <w:t>29</w:t>
+              <w:t>2</w:t>
+            </w:r>
+            <w:r>
+              <w:rPr>
+                <w:rFonts w:ascii="Times New Roman" w:eastAsiaTheme="minorHAnsi" w:hAnsi="Times New Roman" w:cs="Times New Roman"/>
+                <w:iCs/>
+                <w:kern w:val="0"/>
+                <w:sz w:val="24"/>
+                <w:szCs w:val="24"/>
+                <w:lang w:val="en-US" w:eastAsia="en-US"/>
+              </w:rPr>
+              <w:t>5</w:t>
             </w:r>
           </w:p>
         </w:tc>
@@ -11662,7 +11774,7 @@
                 <w:kern w:val="0"/>
                 <w:sz w:val="24"/>
                 <w:szCs w:val="24"/>
-                <w:lang w:eastAsia="en-US"/>
+                <w:lang w:val="en-US" w:eastAsia="en-US"/>
               </w:rPr>
             </w:pPr>
             <w:r>
@@ -11685,9 +11797,33 @@
                 <w:kern w:val="0"/>
                 <w:sz w:val="24"/>
                 <w:szCs w:val="24"/>
+                <w:lang w:val="en-US" w:eastAsia="en-US"/>
+              </w:rPr>
+              <w:t>9</w:t>
+            </w:r>
+            <w:r>
+              <w:rPr>
+                <w:rFonts w:ascii="Times New Roman" w:eastAsiaTheme="minorHAnsi" w:hAnsi="Times New Roman" w:cs="Times New Roman"/>
+                <w:b/>
+                <w:iCs/>
+                <w:kern w:val="0"/>
+                <w:sz w:val="24"/>
+                <w:szCs w:val="24"/>
                 <w:lang w:eastAsia="en-US"/>
               </w:rPr>
-              <w:t>8.95</w:t>
+              <w:t>.</w:t>
+            </w:r>
+            <w:r>
+              <w:rPr>
+                <w:rFonts w:ascii="Times New Roman" w:eastAsiaTheme="minorHAnsi" w:hAnsi="Times New Roman" w:cs="Times New Roman"/>
+                <w:b/>
+                <w:iCs/>
+                <w:kern w:val="0"/>
+                <w:sz w:val="24"/>
+                <w:szCs w:val="24"/>
+                <w:lang w:val="en-US" w:eastAsia="en-US"/>
+              </w:rPr>
+              <w:t>11</w:t>
             </w:r>
           </w:p>
         </w:tc>
@@ -11742,7 +11878,7 @@
                 <w:kern w:val="0"/>
                 <w:sz w:val="24"/>
                 <w:szCs w:val="24"/>
-                <w:lang w:eastAsia="en-US"/>
+                <w:lang w:val="en-US" w:eastAsia="en-US"/>
               </w:rPr>
             </w:pPr>
             <w:r>
@@ -11754,7 +11890,18 @@
                 <w:szCs w:val="24"/>
                 <w:lang w:eastAsia="en-US"/>
               </w:rPr>
-              <w:t>0.73</w:t>
+              <w:t>0.</w:t>
+            </w:r>
+            <w:r>
+              <w:rPr>
+                <w:rFonts w:ascii="Times New Roman" w:eastAsiaTheme="minorHAnsi" w:hAnsi="Times New Roman" w:cs="Times New Roman"/>
+                <w:iCs/>
+                <w:kern w:val="0"/>
+                <w:sz w:val="24"/>
+                <w:szCs w:val="24"/>
+                <w:lang w:val="en-US" w:eastAsia="en-US"/>
+              </w:rPr>
+              <w:t>49</w:t>
             </w:r>
           </w:p>
         </w:tc>
@@ -11842,9 +11989,9 @@
                 <w:kern w:val="0"/>
                 <w:sz w:val="24"/>
                 <w:szCs w:val="24"/>
-                <w:lang w:eastAsia="en-US"/>
-              </w:rPr>
-              <w:t>3</w:t>
+                <w:lang w:val="en-US" w:eastAsia="en-US"/>
+              </w:rPr>
+              <w:t>4</w:t>
             </w:r>
           </w:p>
         </w:tc>
@@ -11945,9 +12092,42 @@
                 <w:kern w:val="0"/>
                 <w:sz w:val="24"/>
                 <w:szCs w:val="24"/>
+                <w:lang w:val="en-US" w:eastAsia="en-US"/>
+              </w:rPr>
+              <w:t>81</w:t>
+            </w:r>
+            <w:r>
+              <w:rPr>
+                <w:rFonts w:ascii="Times New Roman" w:eastAsiaTheme="minorHAnsi" w:hAnsi="Times New Roman" w:cs="Times New Roman"/>
+                <w:iCs/>
+                <w:kern w:val="0"/>
+                <w:sz w:val="24"/>
+                <w:szCs w:val="24"/>
                 <w:lang w:eastAsia="en-US"/>
               </w:rPr>
-              <w:t>72.87</w:t>
+              <w:t>.</w:t>
+            </w:r>
+            <w:r>
+              <w:rPr>
+                <w:rFonts w:ascii="Times New Roman" w:eastAsiaTheme="minorHAnsi" w:hAnsi="Times New Roman" w:cs="Times New Roman"/>
+                <w:iCs/>
+                <w:kern w:val="0"/>
+                <w:sz w:val="24"/>
+                <w:szCs w:val="24"/>
+                <w:lang w:val="en-US" w:eastAsia="en-US"/>
+              </w:rPr>
+              <w:t>5</w:t>
+            </w:r>
+            <w:r>
+              <w:rPr>
+                <w:rFonts w:ascii="Times New Roman" w:eastAsiaTheme="minorHAnsi" w:hAnsi="Times New Roman" w:cs="Times New Roman"/>
+                <w:iCs/>
+                <w:kern w:val="0"/>
+                <w:sz w:val="24"/>
+                <w:szCs w:val="24"/>
+                <w:lang w:eastAsia="en-US"/>
+              </w:rPr>
+              <w:t>7</w:t>
             </w:r>
           </w:p>
         </w:tc>
@@ -12001,9 +12181,9 @@
                 <w:kern w:val="0"/>
                 <w:sz w:val="24"/>
                 <w:szCs w:val="24"/>
-                <w:lang w:eastAsia="en-US"/>
-              </w:rPr>
-              <w:t>4</w:t>
+                <w:lang w:val="en-US" w:eastAsia="en-US"/>
+              </w:rPr>
+              <w:t>7</w:t>
             </w:r>
             <w:r>
               <w:rPr>
@@ -12062,7 +12242,19 @@
                 <w:szCs w:val="24"/>
                 <w:lang w:val="en-US" w:eastAsia="en-US"/>
               </w:rPr>
-              <w:t>.10</w:t>
+              <w:t>.1</w:t>
+            </w:r>
+            <w:r>
+              <w:rPr>
+                <w:rFonts w:ascii="Times New Roman" w:eastAsiaTheme="minorHAnsi" w:hAnsi="Times New Roman" w:cs="Times New Roman"/>
+                <w:b/>
+                <w:iCs/>
+                <w:kern w:val="0"/>
+                <w:sz w:val="24"/>
+                <w:szCs w:val="24"/>
+                <w:lang w:val="en-US" w:eastAsia="en-US"/>
+              </w:rPr>
+              <w:t>7</w:t>
             </w:r>
           </w:p>
         </w:tc>
@@ -12119,7 +12311,7 @@
                 <w:kern w:val="0"/>
                 <w:sz w:val="24"/>
                 <w:szCs w:val="24"/>
-                <w:lang w:eastAsia="en-US"/>
+                <w:lang w:val="en-US" w:eastAsia="en-US"/>
               </w:rPr>
             </w:pPr>
             <w:r>
@@ -12131,7 +12323,18 @@
                 <w:szCs w:val="24"/>
                 <w:lang w:eastAsia="en-US"/>
               </w:rPr>
-              <w:t>0.70</w:t>
+              <w:t>0.</w:t>
+            </w:r>
+            <w:r>
+              <w:rPr>
+                <w:rFonts w:ascii="Times New Roman" w:eastAsiaTheme="minorHAnsi" w:hAnsi="Times New Roman" w:cs="Times New Roman"/>
+                <w:iCs/>
+                <w:kern w:val="0"/>
+                <w:sz w:val="24"/>
+                <w:szCs w:val="24"/>
+                <w:lang w:val="en-US" w:eastAsia="en-US"/>
+              </w:rPr>
+              <w:t>53</w:t>
             </w:r>
           </w:p>
         </w:tc>
@@ -12185,9 +12388,9 @@
                 <w:kern w:val="0"/>
                 <w:sz w:val="24"/>
                 <w:szCs w:val="24"/>
-                <w:lang w:eastAsia="en-US"/>
-              </w:rPr>
-              <w:t>76</w:t>
+                <w:lang w:val="en-US" w:eastAsia="en-US"/>
+              </w:rPr>
+              <w:t>65</w:t>
             </w:r>
           </w:p>
         </w:tc>
@@ -12232,18 +12435,7 @@
                 <w:szCs w:val="24"/>
                 <w:lang w:val="en-US" w:eastAsia="en-US"/>
               </w:rPr>
-              <w:t>.6</w:t>
-            </w:r>
-            <w:r>
-              <w:rPr>
-                <w:rFonts w:ascii="Times New Roman" w:eastAsiaTheme="minorHAnsi" w:hAnsi="Times New Roman" w:cs="Times New Roman"/>
-                <w:iCs/>
-                <w:kern w:val="0"/>
-                <w:sz w:val="24"/>
-                <w:szCs w:val="24"/>
-                <w:lang w:eastAsia="en-US"/>
-              </w:rPr>
-              <w:t>3</w:t>
+              <w:t>.71</w:t>
             </w:r>
           </w:p>
         </w:tc>
@@ -16930,7 +17122,7 @@
 </file>
 
 <file path=customXml/itemProps1.xml><?xml version="1.0" encoding="utf-8"?>
-<ds:datastoreItem xmlns:ds="http://schemas.openxmlformats.org/officeDocument/2006/customXml" ds:itemID="{3BE49ADC-9DAC-46BA-A971-60F30F63D5B0}">
+<ds:datastoreItem xmlns:ds="http://schemas.openxmlformats.org/officeDocument/2006/customXml" ds:itemID="{8561CFCC-0A32-4A85-BBBA-1484B4A6A382}">
   <ds:schemaRefs>
     <ds:schemaRef ds:uri="http://schemas.openxmlformats.org/officeDocument/2006/bibliography"/>
   </ds:schemaRefs>

</xml_diff>